<commit_message>
No changes were made.
</commit_message>
<xml_diff>
--- a/Analysis/Project_Rubric.docx
+++ b/Analysis/Project_Rubric.docx
@@ -179,29 +179,34 @@
               <w:ind w:left="504"/>
               <w:rPr>
                 <w:rFonts w:ascii="Times New Roman" w:hAnsi="Times New Roman" w:cs="Times New Roman"/>
-              </w:rPr>
-            </w:pPr>
-            <w:r>
-              <w:rPr>
-                <w:rFonts w:ascii="Times New Roman" w:hAnsi="Times New Roman" w:cs="Times New Roman"/>
+                <w:highlight w:val="green"/>
+              </w:rPr>
+            </w:pPr>
+            <w:r>
+              <w:rPr>
+                <w:rFonts w:ascii="Times New Roman" w:hAnsi="Times New Roman" w:cs="Times New Roman"/>
+                <w:highlight w:val="green"/>
               </w:rPr>
               <w:t xml:space="preserve">Repository contains </w:t>
             </w:r>
             <w:r>
               <w:rPr>
                 <w:rFonts w:ascii="Times New Roman" w:hAnsi="Times New Roman" w:cs="Times New Roman"/>
+                <w:highlight w:val="green"/>
               </w:rPr>
               <w:t>multiple</w:t>
             </w:r>
             <w:r>
               <w:rPr>
                 <w:rFonts w:ascii="Times New Roman" w:hAnsi="Times New Roman" w:cs="Times New Roman"/>
+                <w:highlight w:val="green"/>
               </w:rPr>
               <w:t xml:space="preserve"> commits </w:t>
             </w:r>
             <w:r>
               <w:rPr>
                 <w:rFonts w:ascii="Times New Roman" w:hAnsi="Times New Roman" w:cs="Times New Roman"/>
+                <w:highlight w:val="green"/>
               </w:rPr>
               <w:t>across the project timeline</w:t>
             </w:r>
@@ -216,11 +221,13 @@
               <w:ind w:left="504"/>
               <w:rPr>
                 <w:rFonts w:ascii="Times New Roman" w:hAnsi="Times New Roman" w:cs="Times New Roman"/>
-              </w:rPr>
-            </w:pPr>
-            <w:r>
-              <w:rPr>
-                <w:rFonts w:ascii="Times New Roman" w:hAnsi="Times New Roman" w:cs="Times New Roman"/>
+                <w:highlight w:val="green"/>
+              </w:rPr>
+            </w:pPr>
+            <w:r>
+              <w:rPr>
+                <w:rFonts w:ascii="Times New Roman" w:hAnsi="Times New Roman" w:cs="Times New Roman"/>
+                <w:highlight w:val="green"/>
               </w:rPr>
               <w:t>Commit messages are informative</w:t>
             </w:r>
@@ -368,11 +375,13 @@
               <w:ind w:left="504"/>
               <w:rPr>
                 <w:rFonts w:ascii="Times New Roman" w:hAnsi="Times New Roman" w:cs="Times New Roman"/>
-              </w:rPr>
-            </w:pPr>
-            <w:r>
-              <w:rPr>
-                <w:rFonts w:ascii="Times New Roman" w:hAnsi="Times New Roman" w:cs="Times New Roman"/>
+                <w:highlight w:val="green"/>
+              </w:rPr>
+            </w:pPr>
+            <w:r>
+              <w:rPr>
+                <w:rFonts w:ascii="Times New Roman" w:hAnsi="Times New Roman" w:cs="Times New Roman"/>
+                <w:highlight w:val="green"/>
               </w:rPr>
               <w:t>Contains clear context for research topic</w:t>
             </w:r>
@@ -387,11 +396,13 @@
               <w:ind w:left="504"/>
               <w:rPr>
                 <w:rFonts w:ascii="Times New Roman" w:hAnsi="Times New Roman" w:cs="Times New Roman"/>
-              </w:rPr>
-            </w:pPr>
-            <w:r>
-              <w:rPr>
-                <w:rFonts w:ascii="Times New Roman" w:hAnsi="Times New Roman" w:cs="Times New Roman"/>
+                <w:highlight w:val="green"/>
+              </w:rPr>
+            </w:pPr>
+            <w:r>
+              <w:rPr>
+                <w:rFonts w:ascii="Times New Roman" w:hAnsi="Times New Roman" w:cs="Times New Roman"/>
+                <w:highlight w:val="green"/>
               </w:rPr>
               <w:t>Contains rationale for dataset of choice</w:t>
             </w:r>
@@ -411,12 +422,14 @@
             <w:r>
               <w:rPr>
                 <w:rFonts w:ascii="Times New Roman" w:hAnsi="Times New Roman" w:cs="Times New Roman"/>
+                <w:highlight w:val="green"/>
               </w:rPr>
               <w:t xml:space="preserve">Contains </w:t>
             </w:r>
             <w:r>
               <w:rPr>
                 <w:rFonts w:ascii="Times New Roman" w:hAnsi="Times New Roman" w:cs="Times New Roman"/>
+                <w:highlight w:val="green"/>
               </w:rPr>
               <w:t>one or more questions of an appropriate scope for the project</w:t>
             </w:r>
@@ -486,6 +499,7 @@
             <w:r>
               <w:rPr>
                 <w:rFonts w:ascii="Times New Roman" w:hAnsi="Times New Roman" w:cs="Times New Roman"/>
+                <w:highlight w:val="green"/>
               </w:rPr>
               <w:t>Describes source and content of data</w:t>
             </w:r>
@@ -500,11 +514,13 @@
               <w:ind w:left="486"/>
               <w:rPr>
                 <w:rFonts w:ascii="Times New Roman" w:hAnsi="Times New Roman" w:cs="Times New Roman"/>
-              </w:rPr>
-            </w:pPr>
-            <w:r>
-              <w:rPr>
-                <w:rFonts w:ascii="Times New Roman" w:hAnsi="Times New Roman" w:cs="Times New Roman"/>
+                <w:highlight w:val="green"/>
+              </w:rPr>
+            </w:pPr>
+            <w:r>
+              <w:rPr>
+                <w:rFonts w:ascii="Times New Roman" w:hAnsi="Times New Roman" w:cs="Times New Roman"/>
+                <w:highlight w:val="green"/>
               </w:rPr>
               <w:t>Details the wrangling process from raw to processed data</w:t>
             </w:r>
@@ -524,6 +540,7 @@
             <w:r>
               <w:rPr>
                 <w:rFonts w:ascii="Times New Roman" w:hAnsi="Times New Roman" w:cs="Times New Roman"/>
+                <w:highlight w:val="green"/>
               </w:rPr>
               <w:t>Contains a table summarizing the dataset structure</w:t>
             </w:r>
@@ -612,6 +629,7 @@
             <w:r>
               <w:rPr>
                 <w:rFonts w:ascii="Times New Roman" w:hAnsi="Times New Roman" w:cs="Times New Roman"/>
+                <w:highlight w:val="green"/>
               </w:rPr>
               <w:t>Relevant exploratory information is visualized</w:t>
             </w:r>
@@ -676,11 +694,13 @@
               <w:ind w:left="504"/>
               <w:rPr>
                 <w:rFonts w:ascii="Times New Roman" w:hAnsi="Times New Roman" w:cs="Times New Roman"/>
-              </w:rPr>
-            </w:pPr>
-            <w:r>
-              <w:rPr>
-                <w:rFonts w:ascii="Times New Roman" w:hAnsi="Times New Roman" w:cs="Times New Roman"/>
+                <w:highlight w:val="green"/>
+              </w:rPr>
+            </w:pPr>
+            <w:r>
+              <w:rPr>
+                <w:rFonts w:ascii="Times New Roman" w:hAnsi="Times New Roman" w:cs="Times New Roman"/>
+                <w:highlight w:val="green"/>
               </w:rPr>
               <w:t>Flow between text and visualizations is cohesive</w:t>
             </w:r>
@@ -695,11 +715,13 @@
               <w:ind w:left="504"/>
               <w:rPr>
                 <w:rFonts w:ascii="Times New Roman" w:hAnsi="Times New Roman" w:cs="Times New Roman"/>
-              </w:rPr>
-            </w:pPr>
-            <w:r>
-              <w:rPr>
-                <w:rFonts w:ascii="Times New Roman" w:hAnsi="Times New Roman" w:cs="Times New Roman"/>
+                <w:highlight w:val="green"/>
+              </w:rPr>
+            </w:pPr>
+            <w:r>
+              <w:rPr>
+                <w:rFonts w:ascii="Times New Roman" w:hAnsi="Times New Roman" w:cs="Times New Roman"/>
+                <w:highlight w:val="green"/>
               </w:rPr>
               <w:t xml:space="preserve">Visualizations and statistical tests pertain directly to specific questions </w:t>
             </w:r>
@@ -714,11 +736,13 @@
               <w:ind w:left="504"/>
               <w:rPr>
                 <w:rFonts w:ascii="Times New Roman" w:hAnsi="Times New Roman" w:cs="Times New Roman"/>
-              </w:rPr>
-            </w:pPr>
-            <w:r>
-              <w:rPr>
-                <w:rFonts w:ascii="Times New Roman" w:hAnsi="Times New Roman" w:cs="Times New Roman"/>
+                <w:highlight w:val="green"/>
+              </w:rPr>
+            </w:pPr>
+            <w:r>
+              <w:rPr>
+                <w:rFonts w:ascii="Times New Roman" w:hAnsi="Times New Roman" w:cs="Times New Roman"/>
+                <w:highlight w:val="green"/>
               </w:rPr>
               <w:t xml:space="preserve">Statistical results are reported in plain language with relevant statistical output in parentheses </w:t>
             </w:r>
@@ -738,6 +762,7 @@
             <w:r>
               <w:rPr>
                 <w:rFonts w:ascii="Times New Roman" w:hAnsi="Times New Roman" w:cs="Times New Roman"/>
+                <w:highlight w:val="green"/>
               </w:rPr>
               <w:t>Findings are reported clearly in relation to research questions</w:t>
             </w:r>
@@ -802,11 +827,13 @@
               <w:ind w:left="504"/>
               <w:rPr>
                 <w:rFonts w:ascii="Times New Roman" w:hAnsi="Times New Roman" w:cs="Times New Roman"/>
-              </w:rPr>
-            </w:pPr>
-            <w:r>
-              <w:rPr>
-                <w:rFonts w:ascii="Times New Roman" w:hAnsi="Times New Roman" w:cs="Times New Roman"/>
+                <w:highlight w:val="green"/>
+              </w:rPr>
+            </w:pPr>
+            <w:r>
+              <w:rPr>
+                <w:rFonts w:ascii="Times New Roman" w:hAnsi="Times New Roman" w:cs="Times New Roman"/>
+                <w:highlight w:val="green"/>
               </w:rPr>
               <w:t>Visualizations illustrate data clearly and simply</w:t>
             </w:r>
@@ -821,11 +848,13 @@
               <w:ind w:left="504"/>
               <w:rPr>
                 <w:rFonts w:ascii="Times New Roman" w:hAnsi="Times New Roman" w:cs="Times New Roman"/>
-              </w:rPr>
-            </w:pPr>
-            <w:r>
-              <w:rPr>
-                <w:rFonts w:ascii="Times New Roman" w:hAnsi="Times New Roman" w:cs="Times New Roman"/>
+                <w:highlight w:val="green"/>
+              </w:rPr>
+            </w:pPr>
+            <w:r>
+              <w:rPr>
+                <w:rFonts w:ascii="Times New Roman" w:hAnsi="Times New Roman" w:cs="Times New Roman"/>
+                <w:highlight w:val="green"/>
               </w:rPr>
               <w:t>Graph type is appropriate for the data</w:t>
             </w:r>
@@ -840,29 +869,34 @@
               <w:ind w:left="504"/>
               <w:rPr>
                 <w:rFonts w:ascii="Times New Roman" w:hAnsi="Times New Roman" w:cs="Times New Roman"/>
-              </w:rPr>
-            </w:pPr>
-            <w:r>
-              <w:rPr>
-                <w:rFonts w:ascii="Times New Roman" w:hAnsi="Times New Roman" w:cs="Times New Roman"/>
+                <w:highlight w:val="green"/>
+              </w:rPr>
+            </w:pPr>
+            <w:r>
+              <w:rPr>
+                <w:rFonts w:ascii="Times New Roman" w:hAnsi="Times New Roman" w:cs="Times New Roman"/>
+                <w:highlight w:val="green"/>
               </w:rPr>
               <w:t>Axes</w:t>
             </w:r>
             <w:r>
               <w:rPr>
                 <w:rFonts w:ascii="Times New Roman" w:hAnsi="Times New Roman" w:cs="Times New Roman"/>
+                <w:highlight w:val="green"/>
               </w:rPr>
               <w:t xml:space="preserve"> and other aesthetics</w:t>
             </w:r>
             <w:r>
               <w:rPr>
                 <w:rFonts w:ascii="Times New Roman" w:hAnsi="Times New Roman" w:cs="Times New Roman"/>
+                <w:highlight w:val="green"/>
               </w:rPr>
               <w:t xml:space="preserve"> are formatted</w:t>
             </w:r>
             <w:r>
               <w:rPr>
                 <w:rFonts w:ascii="Times New Roman" w:hAnsi="Times New Roman" w:cs="Times New Roman"/>
+                <w:highlight w:val="green"/>
               </w:rPr>
               <w:t xml:space="preserve"> correctly </w:t>
             </w:r>
@@ -877,11 +911,13 @@
               <w:ind w:left="504"/>
               <w:rPr>
                 <w:rFonts w:ascii="Times New Roman" w:hAnsi="Times New Roman" w:cs="Times New Roman"/>
-              </w:rPr>
-            </w:pPr>
-            <w:r>
-              <w:rPr>
-                <w:rFonts w:ascii="Times New Roman" w:hAnsi="Times New Roman" w:cs="Times New Roman"/>
+                <w:highlight w:val="green"/>
+              </w:rPr>
+            </w:pPr>
+            <w:r>
+              <w:rPr>
+                <w:rFonts w:ascii="Times New Roman" w:hAnsi="Times New Roman" w:cs="Times New Roman"/>
+                <w:highlight w:val="green"/>
               </w:rPr>
               <w:t>Font is appropriately sized</w:t>
             </w:r>
@@ -901,6 +937,7 @@
             <w:r>
               <w:rPr>
                 <w:rFonts w:ascii="Times New Roman" w:hAnsi="Times New Roman" w:cs="Times New Roman"/>
+                <w:highlight w:val="green"/>
               </w:rPr>
               <w:t>Color scales are effective and colorblind accessible</w:t>
             </w:r>

</xml_diff>